<commit_message>
szakdolgozat és prezentáció .pdf
</commit_message>
<xml_diff>
--- a/Szakdolgozat.docx
+++ b/Szakdolgozat.docx
@@ -890,7 +890,7 @@
                 <w:noProof/>
                 <w:webHidden/>
               </w:rPr>
-              <w:t>4</w:t>
+              <w:t>5</w:t>
             </w:r>
             <w:r>
               <w:rPr>
@@ -963,7 +963,7 @@
                 <w:noProof/>
                 <w:webHidden/>
               </w:rPr>
-              <w:t>5</w:t>
+              <w:t>6</w:t>
             </w:r>
             <w:r>
               <w:rPr>
@@ -1036,7 +1036,7 @@
                 <w:noProof/>
                 <w:webHidden/>
               </w:rPr>
-              <w:t>5</w:t>
+              <w:t>6</w:t>
             </w:r>
             <w:r>
               <w:rPr>
@@ -1109,7 +1109,7 @@
                 <w:noProof/>
                 <w:webHidden/>
               </w:rPr>
-              <w:t>5</w:t>
+              <w:t>6</w:t>
             </w:r>
             <w:r>
               <w:rPr>
@@ -1401,7 +1401,7 @@
                 <w:noProof/>
                 <w:webHidden/>
               </w:rPr>
-              <w:t>6</w:t>
+              <w:t>7</w:t>
             </w:r>
             <w:r>
               <w:rPr>
@@ -1620,7 +1620,7 @@
                 <w:noProof/>
                 <w:webHidden/>
               </w:rPr>
-              <w:t>7</w:t>
+              <w:t>8</w:t>
             </w:r>
             <w:r>
               <w:rPr>
@@ -1693,7 +1693,7 @@
                 <w:noProof/>
                 <w:webHidden/>
               </w:rPr>
-              <w:t>7</w:t>
+              <w:t>8</w:t>
             </w:r>
             <w:r>
               <w:rPr>
@@ -1766,7 +1766,7 @@
                 <w:noProof/>
                 <w:webHidden/>
               </w:rPr>
-              <w:t>7</w:t>
+              <w:t>8</w:t>
             </w:r>
             <w:r>
               <w:rPr>
@@ -1912,7 +1912,7 @@
                 <w:noProof/>
                 <w:webHidden/>
               </w:rPr>
-              <w:t>8</w:t>
+              <w:t>9</w:t>
             </w:r>
             <w:r>
               <w:rPr>
@@ -2131,7 +2131,7 @@
                 <w:noProof/>
                 <w:webHidden/>
               </w:rPr>
-              <w:t>9</w:t>
+              <w:t>10</w:t>
             </w:r>
             <w:r>
               <w:rPr>
@@ -2204,7 +2204,7 @@
                 <w:noProof/>
                 <w:webHidden/>
               </w:rPr>
-              <w:t>9</w:t>
+              <w:t>10</w:t>
             </w:r>
             <w:r>
               <w:rPr>
@@ -2423,7 +2423,7 @@
                 <w:noProof/>
                 <w:webHidden/>
               </w:rPr>
-              <w:t>10</w:t>
+              <w:t>11</w:t>
             </w:r>
             <w:r>
               <w:rPr>
@@ -2496,7 +2496,7 @@
                 <w:noProof/>
                 <w:webHidden/>
               </w:rPr>
-              <w:t>10</w:t>
+              <w:t>11</w:t>
             </w:r>
             <w:r>
               <w:rPr>
@@ -2715,7 +2715,7 @@
                 <w:noProof/>
                 <w:webHidden/>
               </w:rPr>
-              <w:t>11</w:t>
+              <w:t>12</w:t>
             </w:r>
             <w:r>
               <w:rPr>
@@ -2788,7 +2788,7 @@
                 <w:noProof/>
                 <w:webHidden/>
               </w:rPr>
-              <w:t>11</w:t>
+              <w:t>12</w:t>
             </w:r>
             <w:r>
               <w:rPr>
@@ -2861,7 +2861,7 @@
                 <w:noProof/>
                 <w:webHidden/>
               </w:rPr>
-              <w:t>16</w:t>
+              <w:t>17</w:t>
             </w:r>
             <w:r>
               <w:rPr>
@@ -2934,7 +2934,7 @@
                 <w:noProof/>
                 <w:webHidden/>
               </w:rPr>
-              <w:t>17</w:t>
+              <w:t>18</w:t>
             </w:r>
             <w:r>
               <w:rPr>

</xml_diff>